<commit_message>
Update with iss position program
</commit_message>
<xml_diff>
--- a/direction_calculator/Calculations/Diagram and basics hypothesis.docx
+++ b/direction_calculator/Calculations/Diagram and basics hypothesis.docx
@@ -219,6 +219,7 @@
       <w:pPr>
         <w:rPr>
           <w:rFonts w:ascii="Arial" w:eastAsiaTheme="minorEastAsia" w:hAnsi="Arial" w:cs="Arial"/>
+          <w:lang w:val="en-GB"/>
         </w:rPr>
       </w:pPr>
       <w:r>
@@ -232,7 +233,14 @@
           <w:rPr>
             <w:rFonts w:ascii="Cambria Math" w:eastAsiaTheme="minorEastAsia" w:hAnsi="Cambria Math" w:cs="Arial"/>
           </w:rPr>
-          <m:t xml:space="preserve">Moscow: </m:t>
+          <m:t>Moscow</m:t>
+        </m:r>
+        <m:r>
+          <w:rPr>
+            <w:rFonts w:ascii="Cambria Math" w:eastAsiaTheme="minorEastAsia" w:hAnsi="Cambria Math" w:cs="Arial"/>
+            <w:lang w:val="en-GB"/>
+          </w:rPr>
+          <m:t xml:space="preserve">: </m:t>
         </m:r>
         <m:acc>
           <m:accPr>
@@ -256,6 +264,7 @@
         <m:r>
           <w:rPr>
             <w:rFonts w:ascii="Cambria Math" w:eastAsiaTheme="minorEastAsia" w:hAnsi="Cambria Math" w:cs="Arial"/>
+            <w:lang w:val="en-GB"/>
           </w:rPr>
           <m:t>=</m:t>
         </m:r>
@@ -291,6 +300,7 @@
                   <m:r>
                     <w:rPr>
                       <w:rFonts w:ascii="Cambria Math" w:eastAsiaTheme="minorEastAsia" w:hAnsi="Cambria Math" w:cs="Arial"/>
+                      <w:lang w:val="en-GB"/>
                     </w:rPr>
                     <m:t>2836779.24</m:t>
                   </m:r>
@@ -301,6 +311,7 @@
                   <m:r>
                     <w:rPr>
                       <w:rFonts w:ascii="Cambria Math" w:eastAsiaTheme="minorEastAsia" w:hAnsi="Cambria Math" w:cs="Arial"/>
+                      <w:lang w:val="en-GB"/>
                     </w:rPr>
                     <m:t>2186492.02</m:t>
                   </m:r>
@@ -311,6 +322,7 @@
                   <m:r>
                     <w:rPr>
                       <w:rFonts w:ascii="Cambria Math" w:eastAsiaTheme="minorEastAsia" w:hAnsi="Cambria Math" w:cs="Arial"/>
+                      <w:lang w:val="en-GB"/>
                     </w:rPr>
                     <m:t>5260057.27</m:t>
                   </m:r>
@@ -322,6 +334,7 @@
         <m:r>
           <w:rPr>
             <w:rFonts w:ascii="Cambria Math" w:eastAsiaTheme="minorEastAsia" w:hAnsi="Cambria Math" w:cs="Arial"/>
+            <w:lang w:val="en-GB"/>
           </w:rPr>
           <m:t> </m:t>
         </m:r>
@@ -329,6 +342,7 @@
       <w:r>
         <w:rPr>
           <w:rFonts w:ascii="Arial" w:eastAsiaTheme="minorEastAsia" w:hAnsi="Arial" w:cs="Arial"/>
+          <w:lang w:val="en-GB"/>
         </w:rPr>
         <w:t xml:space="preserve">; </w:t>
       </w:r>
@@ -337,11 +351,13 @@
       <w:pPr>
         <w:rPr>
           <w:rFonts w:ascii="Arial" w:eastAsiaTheme="minorEastAsia" w:hAnsi="Arial" w:cs="Arial"/>
+          <w:lang w:val="en-GB"/>
         </w:rPr>
       </w:pPr>
       <w:r>
         <w:rPr>
           <w:rFonts w:ascii="Arial" w:eastAsiaTheme="minorEastAsia" w:hAnsi="Arial" w:cs="Arial"/>
+          <w:lang w:val="en-GB"/>
         </w:rPr>
         <w:tab/>
       </w:r>
@@ -350,7 +366,14 @@
           <w:rPr>
             <w:rFonts w:ascii="Cambria Math" w:eastAsiaTheme="minorEastAsia" w:hAnsi="Cambria Math" w:cs="Arial"/>
           </w:rPr>
-          <m:t xml:space="preserve">Sion: </m:t>
+          <m:t>Sion</m:t>
+        </m:r>
+        <m:r>
+          <w:rPr>
+            <w:rFonts w:ascii="Cambria Math" w:eastAsiaTheme="minorEastAsia" w:hAnsi="Cambria Math" w:cs="Arial"/>
+            <w:lang w:val="en-GB"/>
+          </w:rPr>
+          <m:t xml:space="preserve">: </m:t>
         </m:r>
         <m:acc>
           <m:accPr>
@@ -374,6 +397,7 @@
         <m:r>
           <w:rPr>
             <w:rFonts w:ascii="Cambria Math" w:eastAsiaTheme="minorEastAsia" w:hAnsi="Cambria Math" w:cs="Arial"/>
+            <w:lang w:val="en-GB"/>
           </w:rPr>
           <m:t>=</m:t>
         </m:r>
@@ -409,6 +433,7 @@
                   <m:r>
                     <w:rPr>
                       <w:rFonts w:ascii="Cambria Math" w:eastAsiaTheme="minorEastAsia" w:hAnsi="Cambria Math" w:cs="Arial"/>
+                      <w:lang w:val="en-GB"/>
                     </w:rPr>
                     <m:t>4368298.92</m:t>
                   </m:r>
@@ -419,6 +444,7 @@
                   <m:r>
                     <w:rPr>
                       <w:rFonts w:ascii="Cambria Math" w:eastAsiaTheme="minorEastAsia" w:hAnsi="Cambria Math" w:cs="Arial"/>
+                      <w:lang w:val="en-GB"/>
                     </w:rPr>
                     <m:t>5634673.05</m:t>
                   </m:r>
@@ -429,6 +455,7 @@
                   <m:r>
                     <w:rPr>
                       <w:rFonts w:ascii="Cambria Math" w:eastAsiaTheme="minorEastAsia" w:hAnsi="Cambria Math" w:cs="Arial"/>
+                      <w:lang w:val="en-GB"/>
                     </w:rPr>
                     <m:t>4597776.11</m:t>
                   </m:r>
@@ -440,6 +467,7 @@
         <m:r>
           <w:rPr>
             <w:rFonts w:ascii="Cambria Math" w:eastAsiaTheme="minorEastAsia" w:hAnsi="Cambria Math" w:cs="Arial"/>
+            <w:lang w:val="en-GB"/>
           </w:rPr>
           <m:t> </m:t>
         </m:r>
@@ -447,6 +475,7 @@
       <w:r>
         <w:rPr>
           <w:rFonts w:ascii="Arial" w:eastAsiaTheme="minorEastAsia" w:hAnsi="Arial" w:cs="Arial"/>
+          <w:lang w:val="en-GB"/>
         </w:rPr>
         <w:t xml:space="preserve">; </w:t>
       </w:r>
@@ -675,6 +704,135 @@
                         <a14:shadowObscured xmlns:a14="http://schemas.microsoft.com/office/drawing/2010/main"/>
                       </a:ext>
                     </a:extLst>
+                  </pic:spPr>
+                </pic:pic>
+              </a:graphicData>
+            </a:graphic>
+          </wp:inline>
+        </w:drawing>
+      </w:r>
+    </w:p>
+    <w:p>
+      <w:pPr>
+        <w:rPr>
+          <w:rFonts w:ascii="Arial" w:hAnsi="Arial" w:cs="Arial"/>
+        </w:rPr>
+      </w:pPr>
+      <w:r>
+        <w:rPr>
+          <w:rFonts w:ascii="Arial" w:hAnsi="Arial" w:cs="Arial"/>
+          <w:noProof/>
+        </w:rPr>
+        <w:drawing>
+          <wp:inline distT="0" distB="0" distL="0" distR="0" wp14:anchorId="77A74011" wp14:editId="2A576024">
+            <wp:extent cx="5760720" cy="2849880"/>
+            <wp:effectExtent l="0" t="0" r="0" b="0"/>
+            <wp:docPr id="2" name="Image 2" descr="Une image contenant assis, sombre, ordinateur, portable&#10;&#10;Description générée automatiquement"/>
+            <wp:cNvGraphicFramePr>
+              <a:graphicFrameLocks xmlns:a="http://schemas.openxmlformats.org/drawingml/2006/main" noChangeAspect="1"/>
+            </wp:cNvGraphicFramePr>
+            <a:graphic xmlns:a="http://schemas.openxmlformats.org/drawingml/2006/main">
+              <a:graphicData uri="http://schemas.openxmlformats.org/drawingml/2006/picture">
+                <pic:pic xmlns:pic="http://schemas.openxmlformats.org/drawingml/2006/picture">
+                  <pic:nvPicPr>
+                    <pic:cNvPr id="2" name="CalculationsNewAxes.png"/>
+                    <pic:cNvPicPr/>
+                  </pic:nvPicPr>
+                  <pic:blipFill rotWithShape="1">
+                    <a:blip r:embed="rId7">
+                      <a:extLst>
+                        <a:ext uri="{28A0092B-C50C-407E-A947-70E740481C1C}">
+                          <a14:useLocalDpi xmlns:a14="http://schemas.microsoft.com/office/drawing/2010/main" val="0"/>
+                        </a:ext>
+                      </a:extLst>
+                    </a:blip>
+                    <a:srcRect t="13580" b="20459"/>
+                    <a:stretch/>
+                  </pic:blipFill>
+                  <pic:spPr bwMode="auto">
+                    <a:xfrm>
+                      <a:off x="0" y="0"/>
+                      <a:ext cx="5760720" cy="2849880"/>
+                    </a:xfrm>
+                    <a:prstGeom prst="rect">
+                      <a:avLst/>
+                    </a:prstGeom>
+                    <a:ln>
+                      <a:noFill/>
+                    </a:ln>
+                    <a:extLst>
+                      <a:ext uri="{53640926-AAD7-44D8-BBD7-CCE9431645EC}">
+                        <a14:shadowObscured xmlns:a14="http://schemas.microsoft.com/office/drawing/2010/main"/>
+                      </a:ext>
+                    </a:extLst>
+                  </pic:spPr>
+                </pic:pic>
+              </a:graphicData>
+            </a:graphic>
+          </wp:inline>
+        </w:drawing>
+      </w:r>
+    </w:p>
+    <w:p>
+      <w:pPr>
+        <w:rPr>
+          <w:rFonts w:ascii="Arial" w:hAnsi="Arial" w:cs="Arial"/>
+          <w:u w:val="single"/>
+          <w:lang w:val="en-GB"/>
+        </w:rPr>
+      </w:pPr>
+      <w:r>
+        <w:rPr>
+          <w:rFonts w:ascii="Arial" w:hAnsi="Arial" w:cs="Arial"/>
+          <w:u w:val="single"/>
+          <w:lang w:val="en-GB"/>
+        </w:rPr>
+        <w:t>Matrice des rotations</w:t>
+      </w:r>
+    </w:p>
+    <w:p>
+      <w:pPr>
+        <w:rPr>
+          <w:rFonts w:ascii="Arial" w:hAnsi="Arial" w:cs="Arial"/>
+          <w:u w:val="single"/>
+          <w:lang w:val="en-GB"/>
+        </w:rPr>
+      </w:pPr>
+      <w:r>
+        <w:rPr>
+          <w:rFonts w:ascii="Arial" w:hAnsi="Arial" w:cs="Arial"/>
+          <w:u w:val="single"/>
+          <w:lang w:val="en-GB"/>
+        </w:rPr>
+        <w:drawing>
+          <wp:inline distT="0" distB="0" distL="0" distR="0" wp14:anchorId="63152875" wp14:editId="29CD408B">
+            <wp:extent cx="5760720" cy="982980"/>
+            <wp:effectExtent l="0" t="0" r="0" b="7620"/>
+            <wp:docPr id="3" name="Image 3"/>
+            <wp:cNvGraphicFramePr>
+              <a:graphicFrameLocks xmlns:a="http://schemas.openxmlformats.org/drawingml/2006/main" noChangeAspect="1"/>
+            </wp:cNvGraphicFramePr>
+            <a:graphic xmlns:a="http://schemas.openxmlformats.org/drawingml/2006/main">
+              <a:graphicData uri="http://schemas.openxmlformats.org/drawingml/2006/picture">
+                <pic:pic xmlns:pic="http://schemas.openxmlformats.org/drawingml/2006/picture">
+                  <pic:nvPicPr>
+                    <pic:cNvPr id="1" name=""/>
+                    <pic:cNvPicPr/>
+                  </pic:nvPicPr>
+                  <pic:blipFill>
+                    <a:blip r:embed="rId8"/>
+                    <a:stretch>
+                      <a:fillRect/>
+                    </a:stretch>
+                  </pic:blipFill>
+                  <pic:spPr>
+                    <a:xfrm>
+                      <a:off x="0" y="0"/>
+                      <a:ext cx="5760720" cy="982980"/>
+                    </a:xfrm>
+                    <a:prstGeom prst="rect">
+                      <a:avLst/>
+                    </a:prstGeom>
                   </pic:spPr>
                 </pic:pic>
               </a:graphicData>

</xml_diff>